<commit_message>
Update Lab4, docx file and Lab6
</commit_message>
<xml_diff>
--- a/Lab4/Манешов_Дмитрий_3371_Отчёт_4.docx
+++ b/Lab4/Манешов_Дмитрий_3371_Отчёт_4.docx
@@ -724,6 +724,7 @@
         <w:t xml:space="preserve"> </w:t>
       </w:r>
       <w:proofErr w:type="spellStart"/>
+      <w:proofErr w:type="gramStart"/>
       <w:r>
         <w:rPr>
           <w:szCs w:val="28"/>
@@ -738,6 +739,7 @@
         <w:t>(</w:t>
       </w:r>
       <w:proofErr w:type="spellStart"/>
+      <w:proofErr w:type="gramEnd"/>
       <w:r>
         <w:rPr>
           <w:szCs w:val="28"/>
@@ -878,6 +880,7 @@
         <w:t xml:space="preserve"> </w:t>
       </w:r>
       <w:proofErr w:type="spellStart"/>
+      <w:proofErr w:type="gramStart"/>
       <w:r>
         <w:rPr>
           <w:szCs w:val="28"/>
@@ -889,7 +892,14 @@
         <w:rPr>
           <w:szCs w:val="28"/>
         </w:rPr>
-        <w:t>() - возвращает количество элементов в коллекции</w:t>
+        <w:t>(</w:t>
+      </w:r>
+      <w:proofErr w:type="gramEnd"/>
+      <w:r>
+        <w:rPr>
+          <w:szCs w:val="28"/>
+        </w:rPr>
+        <w:t>) - возвращает количество элементов в коллекции</w:t>
       </w:r>
     </w:p>
     <w:p>
@@ -904,6 +914,7 @@
         </w:rPr>
       </w:pPr>
       <w:proofErr w:type="spellStart"/>
+      <w:proofErr w:type="gramStart"/>
       <w:r>
         <w:rPr>
           <w:szCs w:val="28"/>
@@ -915,7 +926,14 @@
         <w:rPr>
           <w:szCs w:val="28"/>
         </w:rPr>
-        <w:t>() - удаление всех элементов коллекции</w:t>
+        <w:t>(</w:t>
+      </w:r>
+      <w:proofErr w:type="gramEnd"/>
+      <w:r>
+        <w:rPr>
+          <w:szCs w:val="28"/>
+        </w:rPr>
+        <w:t>) - удаление всех элементов коллекции</w:t>
       </w:r>
     </w:p>
     <w:p>
@@ -1058,6 +1076,7 @@
         <w:t xml:space="preserve">&gt; подключает библиотеку, которая содержит определения для ввода и вывода, например </w:t>
       </w:r>
       <w:proofErr w:type="spellStart"/>
+      <w:proofErr w:type="gramStart"/>
       <w:r>
         <w:t>std</w:t>
       </w:r>
@@ -1066,6 +1085,7 @@
         <w:t>::</w:t>
       </w:r>
       <w:proofErr w:type="spellStart"/>
+      <w:proofErr w:type="gramEnd"/>
       <w:r>
         <w:t>cin</w:t>
       </w:r>
@@ -1098,6 +1118,7 @@
         <w:t xml:space="preserve">&gt; подключает библиотеку для работы со строками C++ типа </w:t>
       </w:r>
       <w:proofErr w:type="spellStart"/>
+      <w:proofErr w:type="gramStart"/>
       <w:r>
         <w:t>std</w:t>
       </w:r>
@@ -1106,6 +1127,7 @@
         <w:t>::</w:t>
       </w:r>
       <w:proofErr w:type="spellStart"/>
+      <w:proofErr w:type="gramEnd"/>
       <w:r>
         <w:t>string</w:t>
       </w:r>
@@ -1135,12 +1157,17 @@
         <w:t xml:space="preserve"> </w:t>
       </w:r>
       <w:proofErr w:type="spellStart"/>
+      <w:proofErr w:type="gramStart"/>
       <w:r>
         <w:t>std</w:t>
       </w:r>
       <w:proofErr w:type="spellEnd"/>
       <w:r>
-        <w:t xml:space="preserve">;, которое позволяет использовать элементы пространства имен </w:t>
+        <w:t>;,</w:t>
+      </w:r>
+      <w:proofErr w:type="gramEnd"/>
+      <w:r>
+        <w:t xml:space="preserve"> которое позволяет использовать элементы пространства имен </w:t>
       </w:r>
       <w:proofErr w:type="spellStart"/>
       <w:r>
@@ -1183,12 +1210,17 @@
         <w:t xml:space="preserve">, без необходимости добавления </w:t>
       </w:r>
       <w:proofErr w:type="spellStart"/>
+      <w:proofErr w:type="gramStart"/>
       <w:r>
         <w:t>std</w:t>
       </w:r>
       <w:proofErr w:type="spellEnd"/>
       <w:r>
-        <w:t>:: перед ними.</w:t>
+        <w:t>::</w:t>
+      </w:r>
+      <w:proofErr w:type="gramEnd"/>
+      <w:r>
+        <w:t xml:space="preserve"> перед ними.</w:t>
       </w:r>
     </w:p>
     <w:p>
@@ -1763,32 +1795,47 @@
         <w:t xml:space="preserve">Деструктор ~List () вызывает метод </w:t>
       </w:r>
       <w:proofErr w:type="spellStart"/>
+      <w:proofErr w:type="gramStart"/>
       <w:r>
         <w:t>clear</w:t>
       </w:r>
       <w:proofErr w:type="spellEnd"/>
       <w:r>
-        <w:t xml:space="preserve">(), который отвечает за освобождение всех ресурсов, используемых списком. Метод </w:t>
-      </w:r>
-      <w:proofErr w:type="spellStart"/>
+        <w:t>(</w:t>
+      </w:r>
+      <w:proofErr w:type="gramEnd"/>
+      <w:r>
+        <w:t xml:space="preserve">), который отвечает за освобождение всех ресурсов, используемых списком. Метод </w:t>
+      </w:r>
+      <w:proofErr w:type="spellStart"/>
+      <w:proofErr w:type="gramStart"/>
       <w:r>
         <w:t>clear</w:t>
       </w:r>
       <w:proofErr w:type="spellEnd"/>
       <w:r>
-        <w:t xml:space="preserve">() последовательно удаляет все узлы списка, начиная с головы и двигаясь к </w:t>
+        <w:t>(</w:t>
+      </w:r>
+      <w:proofErr w:type="gramEnd"/>
+      <w:r>
+        <w:t xml:space="preserve">) последовательно удаляет все узлы списка, начиная с головы и двигаясь к </w:t>
       </w:r>
       <w:r>
         <w:lastRenderedPageBreak/>
         <w:t xml:space="preserve">хвосту, тем самым предотвращая утечки памяти, которые могут возникнуть, если бы элементы остались в динамической памяти после удаления списка. Использование </w:t>
       </w:r>
       <w:proofErr w:type="spellStart"/>
+      <w:proofErr w:type="gramStart"/>
       <w:r>
         <w:t>clear</w:t>
       </w:r>
       <w:proofErr w:type="spellEnd"/>
       <w:r>
-        <w:t>() в деструкторе гарантирует, что все ресурсы, связанные со списком, будут корректно освобождены при его уничтожении, например, когда объект List выходит из области видимости или явно удаляется.</w:t>
+        <w:t>(</w:t>
+      </w:r>
+      <w:proofErr w:type="gramEnd"/>
+      <w:r>
+        <w:t>) в деструкторе гарантирует, что все ресурсы, связанные со списком, будут корректно освобождены при его уничтожении, например, когда объект List выходит из области видимости или явно удаляется.</w:t>
       </w:r>
     </w:p>
     <w:p>
@@ -3655,12 +3702,21 @@
         <w:t xml:space="preserve">, В. П. Самойленко, О. М. Шолохова. Практикум по процедурному программированию на языке C++: учеб. пособие. СПб.: Издательство </w:t>
       </w:r>
       <w:proofErr w:type="spellStart"/>
+      <w:proofErr w:type="gramStart"/>
       <w:r>
         <w:rPr>
           <w:color w:val="000000"/>
           <w:szCs w:val="28"/>
         </w:rPr>
-        <w:t>СПбГЭТУ«ЛЭТИ</w:t>
+        <w:t>СПбГЭТУ«</w:t>
+      </w:r>
+      <w:proofErr w:type="gramEnd"/>
+      <w:r>
+        <w:rPr>
+          <w:color w:val="000000"/>
+          <w:szCs w:val="28"/>
+        </w:rPr>
+        <w:t>ЛЭТИ</w:t>
       </w:r>
       <w:proofErr w:type="spellEnd"/>
       <w:r>
@@ -3866,9 +3922,9 @@
           <w:szCs w:val="19"/>
           <w:lang w:eastAsia="en-US"/>
         </w:rPr>
-        <w:t>// Lab4.cpp : Этот файл содержит функцию "</w:t>
-      </w:r>
-      <w:proofErr w:type="spellStart"/>
+        <w:t xml:space="preserve">// </w:t>
+      </w:r>
+      <w:proofErr w:type="gramStart"/>
       <w:r>
         <w:rPr>
           <w:rFonts w:ascii="Consolas" w:eastAsiaTheme="minorHAnsi" w:hAnsi="Consolas" w:cs="Consolas"/>
@@ -3877,6 +3933,28 @@
           <w:szCs w:val="19"/>
           <w:lang w:eastAsia="en-US"/>
         </w:rPr>
+        <w:t>Lab4.cpp :</w:t>
+      </w:r>
+      <w:proofErr w:type="gramEnd"/>
+      <w:r>
+        <w:rPr>
+          <w:rFonts w:ascii="Consolas" w:eastAsiaTheme="minorHAnsi" w:hAnsi="Consolas" w:cs="Consolas"/>
+          <w:color w:val="008000"/>
+          <w:sz w:val="19"/>
+          <w:szCs w:val="19"/>
+          <w:lang w:eastAsia="en-US"/>
+        </w:rPr>
+        <w:t xml:space="preserve"> Этот файл содержит функцию "</w:t>
+      </w:r>
+      <w:proofErr w:type="spellStart"/>
+      <w:r>
+        <w:rPr>
+          <w:rFonts w:ascii="Consolas" w:eastAsiaTheme="minorHAnsi" w:hAnsi="Consolas" w:cs="Consolas"/>
+          <w:color w:val="008000"/>
+          <w:sz w:val="19"/>
+          <w:szCs w:val="19"/>
+          <w:lang w:eastAsia="en-US"/>
+        </w:rPr>
         <w:t>main</w:t>
       </w:r>
       <w:proofErr w:type="spellEnd"/>
@@ -4359,8 +4437,20 @@
           <w:szCs w:val="19"/>
           <w:lang w:val="en-US" w:eastAsia="en-US"/>
         </w:rPr>
-        <w:t xml:space="preserve">    City(</w:t>
-      </w:r>
+        <w:t xml:space="preserve">    </w:t>
+      </w:r>
+      <w:proofErr w:type="gramStart"/>
+      <w:r>
+        <w:rPr>
+          <w:rFonts w:ascii="Consolas" w:eastAsiaTheme="minorHAnsi" w:hAnsi="Consolas" w:cs="Consolas"/>
+          <w:color w:val="000000"/>
+          <w:sz w:val="19"/>
+          <w:szCs w:val="19"/>
+          <w:lang w:val="en-US" w:eastAsia="en-US"/>
+        </w:rPr>
+        <w:t>City(</w:t>
+      </w:r>
+      <w:proofErr w:type="gramEnd"/>
       <w:r>
         <w:rPr>
           <w:rFonts w:ascii="Consolas" w:eastAsiaTheme="minorHAnsi" w:hAnsi="Consolas" w:cs="Consolas"/>
@@ -5226,8 +5316,20 @@
           <w:szCs w:val="19"/>
           <w:lang w:val="en-US" w:eastAsia="en-US"/>
         </w:rPr>
-        <w:t xml:space="preserve">        Node(</w:t>
-      </w:r>
+        <w:t xml:space="preserve">        </w:t>
+      </w:r>
+      <w:proofErr w:type="gramStart"/>
+      <w:r>
+        <w:rPr>
+          <w:rFonts w:ascii="Consolas" w:eastAsiaTheme="minorHAnsi" w:hAnsi="Consolas" w:cs="Consolas"/>
+          <w:color w:val="000000"/>
+          <w:sz w:val="19"/>
+          <w:szCs w:val="19"/>
+          <w:lang w:val="en-US" w:eastAsia="en-US"/>
+        </w:rPr>
+        <w:t>Node(</w:t>
+      </w:r>
+      <w:proofErr w:type="gramEnd"/>
       <w:r>
         <w:rPr>
           <w:rFonts w:ascii="Consolas" w:eastAsiaTheme="minorHAnsi" w:hAnsi="Consolas" w:cs="Consolas"/>
@@ -5801,6 +5903,7 @@
         <w:t xml:space="preserve">* </w:t>
       </w:r>
       <w:proofErr w:type="spellStart"/>
+      <w:proofErr w:type="gramStart"/>
       <w:r>
         <w:rPr>
           <w:rFonts w:ascii="Consolas" w:eastAsiaTheme="minorHAnsi" w:hAnsi="Consolas" w:cs="Consolas"/>
@@ -5822,6 +5925,7 @@
         </w:rPr>
         <w:t>(</w:t>
       </w:r>
+      <w:proofErr w:type="gramEnd"/>
       <w:r>
         <w:rPr>
           <w:rFonts w:ascii="Consolas" w:eastAsiaTheme="minorHAnsi" w:hAnsi="Consolas" w:cs="Consolas"/>
@@ -6430,6 +6534,7 @@
         <w:t xml:space="preserve"> (</w:t>
       </w:r>
       <w:proofErr w:type="spellStart"/>
+      <w:proofErr w:type="gramStart"/>
       <w:r>
         <w:rPr>
           <w:rFonts w:ascii="Consolas" w:eastAsiaTheme="minorHAnsi" w:hAnsi="Consolas" w:cs="Consolas"/>
@@ -6449,7 +6554,18 @@
           <w:szCs w:val="19"/>
           <w:lang w:val="en-US" w:eastAsia="en-US"/>
         </w:rPr>
-        <w:t xml:space="preserve"> != </w:t>
+        <w:t xml:space="preserve"> !</w:t>
+      </w:r>
+      <w:proofErr w:type="gramEnd"/>
+      <w:r>
+        <w:rPr>
+          <w:rFonts w:ascii="Consolas" w:eastAsiaTheme="minorHAnsi" w:hAnsi="Consolas" w:cs="Consolas"/>
+          <w:color w:val="000000"/>
+          <w:sz w:val="19"/>
+          <w:szCs w:val="19"/>
+          <w:lang w:val="en-US" w:eastAsia="en-US"/>
+        </w:rPr>
+        <w:t xml:space="preserve">= </w:t>
       </w:r>
       <w:proofErr w:type="spellStart"/>
       <w:r>
@@ -8503,7 +8619,29 @@
           <w:szCs w:val="19"/>
           <w:lang w:val="en-US" w:eastAsia="en-US"/>
         </w:rPr>
-        <w:t xml:space="preserve">    List() {</w:t>
+        <w:t xml:space="preserve">    </w:t>
+      </w:r>
+      <w:proofErr w:type="gramStart"/>
+      <w:r>
+        <w:rPr>
+          <w:rFonts w:ascii="Consolas" w:eastAsiaTheme="minorHAnsi" w:hAnsi="Consolas" w:cs="Consolas"/>
+          <w:color w:val="000000"/>
+          <w:sz w:val="19"/>
+          <w:szCs w:val="19"/>
+          <w:lang w:val="en-US" w:eastAsia="en-US"/>
+        </w:rPr>
+        <w:t>List(</w:t>
+      </w:r>
+      <w:proofErr w:type="gramEnd"/>
+      <w:r>
+        <w:rPr>
+          <w:rFonts w:ascii="Consolas" w:eastAsiaTheme="minorHAnsi" w:hAnsi="Consolas" w:cs="Consolas"/>
+          <w:color w:val="000000"/>
+          <w:sz w:val="19"/>
+          <w:szCs w:val="19"/>
+          <w:lang w:val="en-US" w:eastAsia="en-US"/>
+        </w:rPr>
+        <w:t>) {</w:t>
       </w:r>
     </w:p>
     <w:p>
@@ -8694,34 +8832,78 @@
           <w:szCs w:val="19"/>
           <w:lang w:val="en-US" w:eastAsia="en-US"/>
         </w:rPr>
-        <w:t xml:space="preserve">    ~List() {</w:t>
-      </w:r>
-    </w:p>
-    <w:p>
-      <w:pPr>
-        <w:autoSpaceDE w:val="0"/>
-        <w:autoSpaceDN w:val="0"/>
-        <w:adjustRightInd w:val="0"/>
-        <w:spacing w:line="240" w:lineRule="auto"/>
-        <w:ind w:firstLine="0"/>
-        <w:jc w:val="left"/>
-        <w:rPr>
-          <w:rFonts w:ascii="Consolas" w:eastAsiaTheme="minorHAnsi" w:hAnsi="Consolas" w:cs="Consolas"/>
-          <w:color w:val="000000"/>
-          <w:sz w:val="19"/>
-          <w:szCs w:val="19"/>
-          <w:lang w:val="en-US" w:eastAsia="en-US"/>
-        </w:rPr>
-      </w:pPr>
-      <w:r>
-        <w:rPr>
-          <w:rFonts w:ascii="Consolas" w:eastAsiaTheme="minorHAnsi" w:hAnsi="Consolas" w:cs="Consolas"/>
-          <w:color w:val="000000"/>
-          <w:sz w:val="19"/>
-          <w:szCs w:val="19"/>
-          <w:lang w:val="en-US" w:eastAsia="en-US"/>
-        </w:rPr>
-        <w:t xml:space="preserve">        clear();</w:t>
+        <w:t xml:space="preserve">    ~</w:t>
+      </w:r>
+      <w:proofErr w:type="gramStart"/>
+      <w:r>
+        <w:rPr>
+          <w:rFonts w:ascii="Consolas" w:eastAsiaTheme="minorHAnsi" w:hAnsi="Consolas" w:cs="Consolas"/>
+          <w:color w:val="000000"/>
+          <w:sz w:val="19"/>
+          <w:szCs w:val="19"/>
+          <w:lang w:val="en-US" w:eastAsia="en-US"/>
+        </w:rPr>
+        <w:t>List(</w:t>
+      </w:r>
+      <w:proofErr w:type="gramEnd"/>
+      <w:r>
+        <w:rPr>
+          <w:rFonts w:ascii="Consolas" w:eastAsiaTheme="minorHAnsi" w:hAnsi="Consolas" w:cs="Consolas"/>
+          <w:color w:val="000000"/>
+          <w:sz w:val="19"/>
+          <w:szCs w:val="19"/>
+          <w:lang w:val="en-US" w:eastAsia="en-US"/>
+        </w:rPr>
+        <w:t>) {</w:t>
+      </w:r>
+    </w:p>
+    <w:p>
+      <w:pPr>
+        <w:autoSpaceDE w:val="0"/>
+        <w:autoSpaceDN w:val="0"/>
+        <w:adjustRightInd w:val="0"/>
+        <w:spacing w:line="240" w:lineRule="auto"/>
+        <w:ind w:firstLine="0"/>
+        <w:jc w:val="left"/>
+        <w:rPr>
+          <w:rFonts w:ascii="Consolas" w:eastAsiaTheme="minorHAnsi" w:hAnsi="Consolas" w:cs="Consolas"/>
+          <w:color w:val="000000"/>
+          <w:sz w:val="19"/>
+          <w:szCs w:val="19"/>
+          <w:lang w:val="en-US" w:eastAsia="en-US"/>
+        </w:rPr>
+      </w:pPr>
+      <w:r>
+        <w:rPr>
+          <w:rFonts w:ascii="Consolas" w:eastAsiaTheme="minorHAnsi" w:hAnsi="Consolas" w:cs="Consolas"/>
+          <w:color w:val="000000"/>
+          <w:sz w:val="19"/>
+          <w:szCs w:val="19"/>
+          <w:lang w:val="en-US" w:eastAsia="en-US"/>
+        </w:rPr>
+        <w:t xml:space="preserve">        </w:t>
+      </w:r>
+      <w:proofErr w:type="gramStart"/>
+      <w:r>
+        <w:rPr>
+          <w:rFonts w:ascii="Consolas" w:eastAsiaTheme="minorHAnsi" w:hAnsi="Consolas" w:cs="Consolas"/>
+          <w:color w:val="000000"/>
+          <w:sz w:val="19"/>
+          <w:szCs w:val="19"/>
+          <w:lang w:val="en-US" w:eastAsia="en-US"/>
+        </w:rPr>
+        <w:t>clear(</w:t>
+      </w:r>
+      <w:proofErr w:type="gramEnd"/>
+      <w:r>
+        <w:rPr>
+          <w:rFonts w:ascii="Consolas" w:eastAsiaTheme="minorHAnsi" w:hAnsi="Consolas" w:cs="Consolas"/>
+          <w:color w:val="000000"/>
+          <w:sz w:val="19"/>
+          <w:szCs w:val="19"/>
+          <w:lang w:val="en-US" w:eastAsia="en-US"/>
+        </w:rPr>
+        <w:t>);</w:t>
       </w:r>
     </w:p>
     <w:p>
@@ -8812,8 +8994,20 @@
           <w:szCs w:val="19"/>
           <w:lang w:val="en-US" w:eastAsia="en-US"/>
         </w:rPr>
-        <w:t xml:space="preserve"> add(</w:t>
-      </w:r>
+        <w:t xml:space="preserve"> </w:t>
+      </w:r>
+      <w:proofErr w:type="gramStart"/>
+      <w:r>
+        <w:rPr>
+          <w:rFonts w:ascii="Consolas" w:eastAsiaTheme="minorHAnsi" w:hAnsi="Consolas" w:cs="Consolas"/>
+          <w:color w:val="000000"/>
+          <w:sz w:val="19"/>
+          <w:szCs w:val="19"/>
+          <w:lang w:val="en-US" w:eastAsia="en-US"/>
+        </w:rPr>
+        <w:t>add(</w:t>
+      </w:r>
+      <w:proofErr w:type="gramEnd"/>
       <w:r>
         <w:rPr>
           <w:rFonts w:ascii="Consolas" w:eastAsiaTheme="minorHAnsi" w:hAnsi="Consolas" w:cs="Consolas"/>
@@ -9487,8 +9681,20 @@
           <w:szCs w:val="19"/>
           <w:lang w:val="en-US" w:eastAsia="en-US"/>
         </w:rPr>
-        <w:t xml:space="preserve"> insert(</w:t>
-      </w:r>
+        <w:t xml:space="preserve"> </w:t>
+      </w:r>
+      <w:proofErr w:type="gramStart"/>
+      <w:r>
+        <w:rPr>
+          <w:rFonts w:ascii="Consolas" w:eastAsiaTheme="minorHAnsi" w:hAnsi="Consolas" w:cs="Consolas"/>
+          <w:color w:val="000000"/>
+          <w:sz w:val="19"/>
+          <w:szCs w:val="19"/>
+          <w:lang w:val="en-US" w:eastAsia="en-US"/>
+        </w:rPr>
+        <w:t>insert(</w:t>
+      </w:r>
+      <w:proofErr w:type="gramEnd"/>
       <w:r>
         <w:rPr>
           <w:rFonts w:ascii="Consolas" w:eastAsiaTheme="minorHAnsi" w:hAnsi="Consolas" w:cs="Consolas"/>
@@ -11161,6 +11367,7 @@
         <w:t xml:space="preserve"> </w:t>
       </w:r>
       <w:proofErr w:type="spellStart"/>
+      <w:proofErr w:type="gramStart"/>
       <w:r>
         <w:rPr>
           <w:rFonts w:ascii="Consolas" w:eastAsiaTheme="minorHAnsi" w:hAnsi="Consolas" w:cs="Consolas"/>
@@ -11182,6 +11389,7 @@
         </w:rPr>
         <w:t>(</w:t>
       </w:r>
+      <w:proofErr w:type="gramEnd"/>
       <w:r>
         <w:rPr>
           <w:rFonts w:ascii="Consolas" w:eastAsiaTheme="minorHAnsi" w:hAnsi="Consolas" w:cs="Consolas"/>
@@ -11635,7 +11843,29 @@
           <w:szCs w:val="19"/>
           <w:lang w:val="en-US" w:eastAsia="en-US"/>
         </w:rPr>
-        <w:t xml:space="preserve"> (head != </w:t>
+        <w:t xml:space="preserve"> (</w:t>
+      </w:r>
+      <w:proofErr w:type="gramStart"/>
+      <w:r>
+        <w:rPr>
+          <w:rFonts w:ascii="Consolas" w:eastAsiaTheme="minorHAnsi" w:hAnsi="Consolas" w:cs="Consolas"/>
+          <w:color w:val="000000"/>
+          <w:sz w:val="19"/>
+          <w:szCs w:val="19"/>
+          <w:lang w:val="en-US" w:eastAsia="en-US"/>
+        </w:rPr>
+        <w:t>head !</w:t>
+      </w:r>
+      <w:proofErr w:type="gramEnd"/>
+      <w:r>
+        <w:rPr>
+          <w:rFonts w:ascii="Consolas" w:eastAsiaTheme="minorHAnsi" w:hAnsi="Consolas" w:cs="Consolas"/>
+          <w:color w:val="000000"/>
+          <w:sz w:val="19"/>
+          <w:szCs w:val="19"/>
+          <w:lang w:val="en-US" w:eastAsia="en-US"/>
+        </w:rPr>
+        <w:t xml:space="preserve">= </w:t>
       </w:r>
       <w:proofErr w:type="spellStart"/>
       <w:r>
@@ -12684,7 +12914,29 @@
           <w:szCs w:val="19"/>
           <w:lang w:val="en-US" w:eastAsia="en-US"/>
         </w:rPr>
-        <w:t xml:space="preserve"> = max(0, </w:t>
+        <w:t xml:space="preserve"> = </w:t>
+      </w:r>
+      <w:proofErr w:type="gramStart"/>
+      <w:r>
+        <w:rPr>
+          <w:rFonts w:ascii="Consolas" w:eastAsiaTheme="minorHAnsi" w:hAnsi="Consolas" w:cs="Consolas"/>
+          <w:color w:val="000000"/>
+          <w:sz w:val="19"/>
+          <w:szCs w:val="19"/>
+          <w:lang w:val="en-US" w:eastAsia="en-US"/>
+        </w:rPr>
+        <w:t>max(</w:t>
+      </w:r>
+      <w:proofErr w:type="gramEnd"/>
+      <w:r>
+        <w:rPr>
+          <w:rFonts w:ascii="Consolas" w:eastAsiaTheme="minorHAnsi" w:hAnsi="Consolas" w:cs="Consolas"/>
+          <w:color w:val="000000"/>
+          <w:sz w:val="19"/>
+          <w:szCs w:val="19"/>
+          <w:lang w:val="en-US" w:eastAsia="en-US"/>
+        </w:rPr>
+        <w:t xml:space="preserve">0, </w:t>
       </w:r>
       <w:r>
         <w:rPr>
@@ -13101,6 +13353,7 @@
         <w:t xml:space="preserve"> </w:t>
       </w:r>
       <w:proofErr w:type="spellStart"/>
+      <w:proofErr w:type="gramStart"/>
       <w:r>
         <w:rPr>
           <w:rFonts w:ascii="Consolas" w:eastAsiaTheme="minorHAnsi" w:hAnsi="Consolas" w:cs="Consolas"/>
@@ -13122,6 +13375,7 @@
         </w:rPr>
         <w:t>(</w:t>
       </w:r>
+      <w:proofErr w:type="gramEnd"/>
       <w:r>
         <w:rPr>
           <w:rFonts w:ascii="Consolas" w:eastAsiaTheme="minorHAnsi" w:hAnsi="Consolas" w:cs="Consolas"/>
@@ -13305,7 +13559,18 @@
           <w:szCs w:val="19"/>
           <w:lang w:val="en-US" w:eastAsia="en-US"/>
         </w:rPr>
-        <w:t>out_of_range</w:t>
+        <w:t>out_of_</w:t>
+      </w:r>
+      <w:proofErr w:type="gramStart"/>
+      <w:r>
+        <w:rPr>
+          <w:rFonts w:ascii="Consolas" w:eastAsiaTheme="minorHAnsi" w:hAnsi="Consolas" w:cs="Consolas"/>
+          <w:color w:val="2B91AF"/>
+          <w:sz w:val="19"/>
+          <w:szCs w:val="19"/>
+          <w:lang w:val="en-US" w:eastAsia="en-US"/>
+        </w:rPr>
+        <w:t>range</w:t>
       </w:r>
       <w:proofErr w:type="spellEnd"/>
       <w:r>
@@ -13318,6 +13583,7 @@
         </w:rPr>
         <w:t>(</w:t>
       </w:r>
+      <w:proofErr w:type="gramEnd"/>
       <w:r>
         <w:rPr>
           <w:rFonts w:ascii="Consolas" w:eastAsiaTheme="minorHAnsi" w:hAnsi="Consolas" w:cs="Consolas"/>
@@ -13472,6 +13738,7 @@
         <w:t xml:space="preserve"> &amp;&amp; </w:t>
       </w:r>
       <w:proofErr w:type="spellStart"/>
+      <w:proofErr w:type="gramStart"/>
       <w:r>
         <w:rPr>
           <w:rFonts w:ascii="Consolas" w:eastAsiaTheme="minorHAnsi" w:hAnsi="Consolas" w:cs="Consolas"/>
@@ -13491,7 +13758,18 @@
           <w:szCs w:val="19"/>
           <w:lang w:val="en-US" w:eastAsia="en-US"/>
         </w:rPr>
-        <w:t xml:space="preserve"> != </w:t>
+        <w:t xml:space="preserve"> !</w:t>
+      </w:r>
+      <w:proofErr w:type="gramEnd"/>
+      <w:r>
+        <w:rPr>
+          <w:rFonts w:ascii="Consolas" w:eastAsiaTheme="minorHAnsi" w:hAnsi="Consolas" w:cs="Consolas"/>
+          <w:color w:val="000000"/>
+          <w:sz w:val="19"/>
+          <w:szCs w:val="19"/>
+          <w:lang w:val="en-US" w:eastAsia="en-US"/>
+        </w:rPr>
+        <w:t xml:space="preserve">= </w:t>
       </w:r>
       <w:proofErr w:type="spellStart"/>
       <w:r>
@@ -13807,7 +14085,29 @@
           <w:szCs w:val="19"/>
           <w:lang w:val="en-US" w:eastAsia="en-US"/>
         </w:rPr>
-        <w:t xml:space="preserve"> count() {</w:t>
+        <w:t xml:space="preserve"> </w:t>
+      </w:r>
+      <w:proofErr w:type="gramStart"/>
+      <w:r>
+        <w:rPr>
+          <w:rFonts w:ascii="Consolas" w:eastAsiaTheme="minorHAnsi" w:hAnsi="Consolas" w:cs="Consolas"/>
+          <w:color w:val="000000"/>
+          <w:sz w:val="19"/>
+          <w:szCs w:val="19"/>
+          <w:lang w:val="en-US" w:eastAsia="en-US"/>
+        </w:rPr>
+        <w:t>count(</w:t>
+      </w:r>
+      <w:proofErr w:type="gramEnd"/>
+      <w:r>
+        <w:rPr>
+          <w:rFonts w:ascii="Consolas" w:eastAsiaTheme="minorHAnsi" w:hAnsi="Consolas" w:cs="Consolas"/>
+          <w:color w:val="000000"/>
+          <w:sz w:val="19"/>
+          <w:szCs w:val="19"/>
+          <w:lang w:val="en-US" w:eastAsia="en-US"/>
+        </w:rPr>
+        <w:t>) {</w:t>
       </w:r>
     </w:p>
     <w:p>
@@ -13948,6 +14248,7 @@
         <w:t xml:space="preserve"> </w:t>
       </w:r>
       <w:proofErr w:type="spellStart"/>
+      <w:proofErr w:type="gramStart"/>
       <w:r>
         <w:rPr>
           <w:rFonts w:ascii="Consolas" w:eastAsiaTheme="minorHAnsi" w:hAnsi="Consolas" w:cs="Consolas"/>
@@ -13969,6 +14270,7 @@
         </w:rPr>
         <w:t>(</w:t>
       </w:r>
+      <w:proofErr w:type="gramEnd"/>
       <w:r>
         <w:rPr>
           <w:rFonts w:ascii="Consolas" w:eastAsiaTheme="minorHAnsi" w:hAnsi="Consolas" w:cs="Consolas"/>
@@ -14318,7 +14620,29 @@
           <w:szCs w:val="19"/>
           <w:lang w:val="en-US" w:eastAsia="en-US"/>
         </w:rPr>
-        <w:t xml:space="preserve"> clear() {</w:t>
+        <w:t xml:space="preserve"> </w:t>
+      </w:r>
+      <w:proofErr w:type="gramStart"/>
+      <w:r>
+        <w:rPr>
+          <w:rFonts w:ascii="Consolas" w:eastAsiaTheme="minorHAnsi" w:hAnsi="Consolas" w:cs="Consolas"/>
+          <w:color w:val="000000"/>
+          <w:sz w:val="19"/>
+          <w:szCs w:val="19"/>
+          <w:lang w:val="en-US" w:eastAsia="en-US"/>
+        </w:rPr>
+        <w:t>clear(</w:t>
+      </w:r>
+      <w:proofErr w:type="gramEnd"/>
+      <w:r>
+        <w:rPr>
+          <w:rFonts w:ascii="Consolas" w:eastAsiaTheme="minorHAnsi" w:hAnsi="Consolas" w:cs="Consolas"/>
+          <w:color w:val="000000"/>
+          <w:sz w:val="19"/>
+          <w:szCs w:val="19"/>
+          <w:lang w:val="en-US" w:eastAsia="en-US"/>
+        </w:rPr>
+        <w:t>) {</w:t>
       </w:r>
     </w:p>
     <w:p>
@@ -14747,6 +15071,7 @@
         <w:t xml:space="preserve"> </w:t>
       </w:r>
       <w:proofErr w:type="spellStart"/>
+      <w:proofErr w:type="gramStart"/>
       <w:r>
         <w:rPr>
           <w:rFonts w:ascii="Consolas" w:eastAsiaTheme="minorHAnsi" w:hAnsi="Consolas" w:cs="Consolas"/>
@@ -14768,6 +15093,7 @@
         </w:rPr>
         <w:t>(</w:t>
       </w:r>
+      <w:proofErr w:type="gramEnd"/>
       <w:r>
         <w:rPr>
           <w:rFonts w:ascii="Consolas" w:eastAsiaTheme="minorHAnsi" w:hAnsi="Consolas" w:cs="Consolas"/>
@@ -14940,6 +15266,7 @@
         <w:t xml:space="preserve"> &lt; </w:t>
       </w:r>
       <w:proofErr w:type="spellStart"/>
+      <w:proofErr w:type="gramStart"/>
       <w:r>
         <w:rPr>
           <w:rFonts w:ascii="Consolas" w:eastAsiaTheme="minorHAnsi" w:hAnsi="Consolas" w:cs="Consolas"/>
@@ -14961,6 +15288,7 @@
         <w:t>.count</w:t>
       </w:r>
       <w:proofErr w:type="spellEnd"/>
+      <w:proofErr w:type="gramEnd"/>
       <w:r>
         <w:rPr>
           <w:rFonts w:ascii="Consolas" w:eastAsiaTheme="minorHAnsi" w:hAnsi="Consolas" w:cs="Consolas"/>
@@ -15041,6 +15369,7 @@
         <w:t xml:space="preserve"> info = </w:t>
       </w:r>
       <w:proofErr w:type="spellStart"/>
+      <w:proofErr w:type="gramStart"/>
       <w:r>
         <w:rPr>
           <w:rFonts w:ascii="Consolas" w:eastAsiaTheme="minorHAnsi" w:hAnsi="Consolas" w:cs="Consolas"/>
@@ -15062,6 +15391,7 @@
         <w:t>.elementAt</w:t>
       </w:r>
       <w:proofErr w:type="spellEnd"/>
+      <w:proofErr w:type="gramEnd"/>
       <w:r>
         <w:rPr>
           <w:rFonts w:ascii="Consolas" w:eastAsiaTheme="minorHAnsi" w:hAnsi="Consolas" w:cs="Consolas"/>
@@ -15224,6 +15554,7 @@
         <w:t xml:space="preserve"> </w:t>
       </w:r>
       <w:proofErr w:type="spellStart"/>
+      <w:proofErr w:type="gramStart"/>
       <w:r>
         <w:rPr>
           <w:rFonts w:ascii="Consolas" w:eastAsiaTheme="minorHAnsi" w:hAnsi="Consolas" w:cs="Consolas"/>
@@ -15235,6 +15566,7 @@
         <w:t>info.region</w:t>
       </w:r>
       <w:proofErr w:type="spellEnd"/>
+      <w:proofErr w:type="gramEnd"/>
       <w:r>
         <w:rPr>
           <w:rFonts w:ascii="Consolas" w:eastAsiaTheme="minorHAnsi" w:hAnsi="Consolas" w:cs="Consolas"/>
@@ -15518,6 +15850,7 @@
         <w:t xml:space="preserve"> </w:t>
       </w:r>
       <w:proofErr w:type="spellStart"/>
+      <w:proofErr w:type="gramStart"/>
       <w:r>
         <w:rPr>
           <w:rFonts w:ascii="Consolas" w:eastAsiaTheme="minorHAnsi" w:hAnsi="Consolas" w:cs="Consolas"/>
@@ -15539,6 +15872,7 @@
         </w:rPr>
         <w:t>(</w:t>
       </w:r>
+      <w:proofErr w:type="gramEnd"/>
       <w:r>
         <w:rPr>
           <w:rFonts w:ascii="Consolas" w:eastAsiaTheme="minorHAnsi" w:hAnsi="Consolas" w:cs="Consolas"/>
@@ -15780,6 +16114,7 @@
         <w:t xml:space="preserve"> &lt; </w:t>
       </w:r>
       <w:proofErr w:type="spellStart"/>
+      <w:proofErr w:type="gramStart"/>
       <w:r>
         <w:rPr>
           <w:rFonts w:ascii="Consolas" w:eastAsiaTheme="minorHAnsi" w:hAnsi="Consolas" w:cs="Consolas"/>
@@ -15801,6 +16136,7 @@
         <w:t>.count</w:t>
       </w:r>
       <w:proofErr w:type="spellEnd"/>
+      <w:proofErr w:type="gramEnd"/>
       <w:r>
         <w:rPr>
           <w:rFonts w:ascii="Consolas" w:eastAsiaTheme="minorHAnsi" w:hAnsi="Consolas" w:cs="Consolas"/>
@@ -15859,6 +16195,7 @@
         <w:t xml:space="preserve"> (</w:t>
       </w:r>
       <w:proofErr w:type="spellStart"/>
+      <w:proofErr w:type="gramStart"/>
       <w:r>
         <w:rPr>
           <w:rFonts w:ascii="Consolas" w:eastAsiaTheme="minorHAnsi" w:hAnsi="Consolas" w:cs="Consolas"/>
@@ -15880,6 +16217,7 @@
         <w:t>.elementAt</w:t>
       </w:r>
       <w:proofErr w:type="spellEnd"/>
+      <w:proofErr w:type="gramEnd"/>
       <w:r>
         <w:rPr>
           <w:rFonts w:ascii="Consolas" w:eastAsiaTheme="minorHAnsi" w:hAnsi="Consolas" w:cs="Consolas"/>
@@ -15982,6 +16320,7 @@
         <w:t xml:space="preserve">            </w:t>
       </w:r>
       <w:proofErr w:type="spellStart"/>
+      <w:proofErr w:type="gramStart"/>
       <w:r>
         <w:rPr>
           <w:rFonts w:ascii="Consolas" w:eastAsiaTheme="minorHAnsi" w:hAnsi="Consolas" w:cs="Consolas"/>
@@ -16003,6 +16342,7 @@
         <w:t>.removeAt</w:t>
       </w:r>
       <w:proofErr w:type="spellEnd"/>
+      <w:proofErr w:type="gramEnd"/>
       <w:r>
         <w:rPr>
           <w:rFonts w:ascii="Consolas" w:eastAsiaTheme="minorHAnsi" w:hAnsi="Consolas" w:cs="Consolas"/>
@@ -16294,6 +16634,7 @@
         <w:t xml:space="preserve"> </w:t>
       </w:r>
       <w:proofErr w:type="spellStart"/>
+      <w:proofErr w:type="gramStart"/>
       <w:r>
         <w:rPr>
           <w:rFonts w:ascii="Consolas" w:eastAsiaTheme="minorHAnsi" w:hAnsi="Consolas" w:cs="Consolas"/>
@@ -16315,6 +16656,7 @@
         </w:rPr>
         <w:t>(</w:t>
       </w:r>
+      <w:proofErr w:type="gramEnd"/>
       <w:r>
         <w:rPr>
           <w:rFonts w:ascii="Consolas" w:eastAsiaTheme="minorHAnsi" w:hAnsi="Consolas" w:cs="Consolas"/>
@@ -16554,6 +16896,7 @@
         <w:t xml:space="preserve"> &lt; </w:t>
       </w:r>
       <w:proofErr w:type="spellStart"/>
+      <w:proofErr w:type="gramStart"/>
       <w:r>
         <w:rPr>
           <w:rFonts w:ascii="Consolas" w:eastAsiaTheme="minorHAnsi" w:hAnsi="Consolas" w:cs="Consolas"/>
@@ -16575,6 +16918,7 @@
         <w:t>.count</w:t>
       </w:r>
       <w:proofErr w:type="spellEnd"/>
+      <w:proofErr w:type="gramEnd"/>
       <w:r>
         <w:rPr>
           <w:rFonts w:ascii="Consolas" w:eastAsiaTheme="minorHAnsi" w:hAnsi="Consolas" w:cs="Consolas"/>
@@ -16677,6 +17021,7 @@
         <w:t xml:space="preserve"> = </w:t>
       </w:r>
       <w:proofErr w:type="spellStart"/>
+      <w:proofErr w:type="gramStart"/>
       <w:r>
         <w:rPr>
           <w:rFonts w:ascii="Consolas" w:eastAsiaTheme="minorHAnsi" w:hAnsi="Consolas" w:cs="Consolas"/>
@@ -16698,6 +17043,7 @@
         <w:t>.elementAt</w:t>
       </w:r>
       <w:proofErr w:type="spellEnd"/>
+      <w:proofErr w:type="gramEnd"/>
       <w:r>
         <w:rPr>
           <w:rFonts w:ascii="Consolas" w:eastAsiaTheme="minorHAnsi" w:hAnsi="Consolas" w:cs="Consolas"/>
@@ -16887,6 +17233,7 @@
         <w:t xml:space="preserve"> j = 0; j &lt; </w:t>
       </w:r>
       <w:proofErr w:type="spellStart"/>
+      <w:proofErr w:type="gramStart"/>
       <w:r>
         <w:rPr>
           <w:rFonts w:ascii="Consolas" w:eastAsiaTheme="minorHAnsi" w:hAnsi="Consolas" w:cs="Consolas"/>
@@ -16898,6 +17245,7 @@
         <w:t>temp.count</w:t>
       </w:r>
       <w:proofErr w:type="spellEnd"/>
+      <w:proofErr w:type="gramEnd"/>
       <w:r>
         <w:rPr>
           <w:rFonts w:ascii="Consolas" w:eastAsiaTheme="minorHAnsi" w:hAnsi="Consolas" w:cs="Consolas"/>
@@ -17000,6 +17348,7 @@
         <w:t xml:space="preserve"> = </w:t>
       </w:r>
       <w:proofErr w:type="spellStart"/>
+      <w:proofErr w:type="gramStart"/>
       <w:r>
         <w:rPr>
           <w:rFonts w:ascii="Consolas" w:eastAsiaTheme="minorHAnsi" w:hAnsi="Consolas" w:cs="Consolas"/>
@@ -17011,6 +17360,7 @@
         <w:t>temp.elementAt</w:t>
       </w:r>
       <w:proofErr w:type="spellEnd"/>
+      <w:proofErr w:type="gramEnd"/>
       <w:r>
         <w:rPr>
           <w:rFonts w:ascii="Consolas" w:eastAsiaTheme="minorHAnsi" w:hAnsi="Consolas" w:cs="Consolas"/>
@@ -17231,6 +17581,7 @@
         <w:t xml:space="preserve">                </w:t>
       </w:r>
       <w:proofErr w:type="spellStart"/>
+      <w:proofErr w:type="gramStart"/>
       <w:r>
         <w:rPr>
           <w:rFonts w:ascii="Consolas" w:eastAsiaTheme="minorHAnsi" w:hAnsi="Consolas" w:cs="Consolas"/>
@@ -17242,6 +17593,7 @@
         <w:t>temp.swappedAt</w:t>
       </w:r>
       <w:proofErr w:type="spellEnd"/>
+      <w:proofErr w:type="gramEnd"/>
       <w:r>
         <w:rPr>
           <w:rFonts w:ascii="Consolas" w:eastAsiaTheme="minorHAnsi" w:hAnsi="Consolas" w:cs="Consolas"/>
@@ -17506,7 +17858,18 @@
           <w:szCs w:val="19"/>
           <w:lang w:val="en-US" w:eastAsia="en-US"/>
         </w:rPr>
-        <w:t xml:space="preserve"> (!</w:t>
+        <w:t xml:space="preserve"> </w:t>
+      </w:r>
+      <w:proofErr w:type="gramStart"/>
+      <w:r>
+        <w:rPr>
+          <w:rFonts w:ascii="Consolas" w:eastAsiaTheme="minorHAnsi" w:hAnsi="Consolas" w:cs="Consolas"/>
+          <w:color w:val="000000"/>
+          <w:sz w:val="19"/>
+          <w:szCs w:val="19"/>
+          <w:lang w:val="en-US" w:eastAsia="en-US"/>
+        </w:rPr>
+        <w:t>(!</w:t>
       </w:r>
       <w:proofErr w:type="spellStart"/>
       <w:r>
@@ -17520,6 +17883,7 @@
         <w:t>regionInList</w:t>
       </w:r>
       <w:proofErr w:type="spellEnd"/>
+      <w:proofErr w:type="gramEnd"/>
       <w:r>
         <w:rPr>
           <w:rFonts w:ascii="Consolas" w:eastAsiaTheme="minorHAnsi" w:hAnsi="Consolas" w:cs="Consolas"/>
@@ -17757,6 +18121,7 @@
         <w:t xml:space="preserve"> &lt; </w:t>
       </w:r>
       <w:proofErr w:type="spellStart"/>
+      <w:proofErr w:type="gramStart"/>
       <w:r>
         <w:rPr>
           <w:rFonts w:ascii="Consolas" w:eastAsiaTheme="minorHAnsi" w:hAnsi="Consolas" w:cs="Consolas"/>
@@ -17768,6 +18133,7 @@
         <w:t>temp.count</w:t>
       </w:r>
       <w:proofErr w:type="spellEnd"/>
+      <w:proofErr w:type="gramEnd"/>
       <w:r>
         <w:rPr>
           <w:rFonts w:ascii="Consolas" w:eastAsiaTheme="minorHAnsi" w:hAnsi="Consolas" w:cs="Consolas"/>
@@ -17868,6 +18234,7 @@
         <w:t xml:space="preserve"> j = 0; j &lt; </w:t>
       </w:r>
       <w:proofErr w:type="spellStart"/>
+      <w:proofErr w:type="gramStart"/>
       <w:r>
         <w:rPr>
           <w:rFonts w:ascii="Consolas" w:eastAsiaTheme="minorHAnsi" w:hAnsi="Consolas" w:cs="Consolas"/>
@@ -17879,6 +18246,7 @@
         <w:t>temp.count</w:t>
       </w:r>
       <w:proofErr w:type="spellEnd"/>
+      <w:proofErr w:type="gramEnd"/>
       <w:r>
         <w:rPr>
           <w:rFonts w:ascii="Consolas" w:eastAsiaTheme="minorHAnsi" w:hAnsi="Consolas" w:cs="Consolas"/>
@@ -17981,6 +18349,7 @@
         <w:t xml:space="preserve"> = </w:t>
       </w:r>
       <w:proofErr w:type="spellStart"/>
+      <w:proofErr w:type="gramStart"/>
       <w:r>
         <w:rPr>
           <w:rFonts w:ascii="Consolas" w:eastAsiaTheme="minorHAnsi" w:hAnsi="Consolas" w:cs="Consolas"/>
@@ -17992,6 +18361,7 @@
         <w:t>temp.elementAt</w:t>
       </w:r>
       <w:proofErr w:type="spellEnd"/>
+      <w:proofErr w:type="gramEnd"/>
       <w:r>
         <w:rPr>
           <w:rFonts w:ascii="Consolas" w:eastAsiaTheme="minorHAnsi" w:hAnsi="Consolas" w:cs="Consolas"/>
@@ -18050,6 +18420,7 @@
         <w:t xml:space="preserve"> next = </w:t>
       </w:r>
       <w:proofErr w:type="spellStart"/>
+      <w:proofErr w:type="gramStart"/>
       <w:r>
         <w:rPr>
           <w:rFonts w:ascii="Consolas" w:eastAsiaTheme="minorHAnsi" w:hAnsi="Consolas" w:cs="Consolas"/>
@@ -18061,6 +18432,7 @@
         <w:t>temp.elementAt</w:t>
       </w:r>
       <w:proofErr w:type="spellEnd"/>
+      <w:proofErr w:type="gramEnd"/>
       <w:r>
         <w:rPr>
           <w:rFonts w:ascii="Consolas" w:eastAsiaTheme="minorHAnsi" w:hAnsi="Consolas" w:cs="Consolas"/>
@@ -18119,6 +18491,7 @@
         <w:t xml:space="preserve"> (</w:t>
       </w:r>
       <w:proofErr w:type="spellStart"/>
+      <w:proofErr w:type="gramStart"/>
       <w:r>
         <w:rPr>
           <w:rFonts w:ascii="Consolas" w:eastAsiaTheme="minorHAnsi" w:hAnsi="Consolas" w:cs="Consolas"/>
@@ -18130,6 +18503,7 @@
         <w:t>curr.population</w:t>
       </w:r>
       <w:proofErr w:type="spellEnd"/>
+      <w:proofErr w:type="gramEnd"/>
       <w:r>
         <w:rPr>
           <w:rFonts w:ascii="Consolas" w:eastAsiaTheme="minorHAnsi" w:hAnsi="Consolas" w:cs="Consolas"/>
@@ -18191,6 +18565,7 @@
         <w:t xml:space="preserve">                </w:t>
       </w:r>
       <w:proofErr w:type="spellStart"/>
+      <w:proofErr w:type="gramStart"/>
       <w:r>
         <w:rPr>
           <w:rFonts w:ascii="Consolas" w:eastAsiaTheme="minorHAnsi" w:hAnsi="Consolas" w:cs="Consolas"/>
@@ -18202,6 +18577,7 @@
         <w:t>temp.swappedAt</w:t>
       </w:r>
       <w:proofErr w:type="spellEnd"/>
+      <w:proofErr w:type="gramEnd"/>
       <w:r>
         <w:rPr>
           <w:rFonts w:ascii="Consolas" w:eastAsiaTheme="minorHAnsi" w:hAnsi="Consolas" w:cs="Consolas"/>
@@ -18262,6 +18638,7 @@
         <w:t xml:space="preserve">                </w:t>
       </w:r>
       <w:proofErr w:type="spellStart"/>
+      <w:proofErr w:type="gramStart"/>
       <w:r>
         <w:rPr>
           <w:rFonts w:ascii="Consolas" w:eastAsiaTheme="minorHAnsi" w:hAnsi="Consolas" w:cs="Consolas"/>
@@ -18273,6 +18650,7 @@
         <w:t>temp.swappedAt</w:t>
       </w:r>
       <w:proofErr w:type="spellEnd"/>
+      <w:proofErr w:type="gramEnd"/>
       <w:r>
         <w:rPr>
           <w:rFonts w:ascii="Consolas" w:eastAsiaTheme="minorHAnsi" w:hAnsi="Consolas" w:cs="Consolas"/>
@@ -18537,6 +18915,7 @@
         <w:t xml:space="preserve"> &lt; </w:t>
       </w:r>
       <w:proofErr w:type="spellStart"/>
+      <w:proofErr w:type="gramStart"/>
       <w:r>
         <w:rPr>
           <w:rFonts w:ascii="Consolas" w:eastAsiaTheme="minorHAnsi" w:hAnsi="Consolas" w:cs="Consolas"/>
@@ -18548,6 +18927,7 @@
         <w:t>temp.count</w:t>
       </w:r>
       <w:proofErr w:type="spellEnd"/>
+      <w:proofErr w:type="gramEnd"/>
       <w:r>
         <w:rPr>
           <w:rFonts w:ascii="Consolas" w:eastAsiaTheme="minorHAnsi" w:hAnsi="Consolas" w:cs="Consolas"/>
@@ -18650,6 +19030,7 @@
         <w:t xml:space="preserve"> </w:t>
       </w:r>
       <w:proofErr w:type="spellStart"/>
+      <w:proofErr w:type="gramStart"/>
       <w:r>
         <w:rPr>
           <w:rFonts w:ascii="Consolas" w:eastAsiaTheme="minorHAnsi" w:hAnsi="Consolas" w:cs="Consolas"/>
@@ -18661,6 +19042,7 @@
         <w:t>temp.elementAt</w:t>
       </w:r>
       <w:proofErr w:type="spellEnd"/>
+      <w:proofErr w:type="gramEnd"/>
       <w:r>
         <w:rPr>
           <w:rFonts w:ascii="Consolas" w:eastAsiaTheme="minorHAnsi" w:hAnsi="Consolas" w:cs="Consolas"/>
@@ -18962,7 +19344,29 @@
           <w:szCs w:val="19"/>
           <w:lang w:val="en-US" w:eastAsia="en-US"/>
         </w:rPr>
-        <w:t xml:space="preserve"> main()</w:t>
+        <w:t xml:space="preserve"> </w:t>
+      </w:r>
+      <w:proofErr w:type="gramStart"/>
+      <w:r>
+        <w:rPr>
+          <w:rFonts w:ascii="Consolas" w:eastAsiaTheme="minorHAnsi" w:hAnsi="Consolas" w:cs="Consolas"/>
+          <w:color w:val="000000"/>
+          <w:sz w:val="19"/>
+          <w:szCs w:val="19"/>
+          <w:lang w:val="en-US" w:eastAsia="en-US"/>
+        </w:rPr>
+        <w:t>main(</w:t>
+      </w:r>
+      <w:proofErr w:type="gramEnd"/>
+      <w:r>
+        <w:rPr>
+          <w:rFonts w:ascii="Consolas" w:eastAsiaTheme="minorHAnsi" w:hAnsi="Consolas" w:cs="Consolas"/>
+          <w:color w:val="000000"/>
+          <w:sz w:val="19"/>
+          <w:szCs w:val="19"/>
+          <w:lang w:val="en-US" w:eastAsia="en-US"/>
+        </w:rPr>
+        <w:t>)</w:t>
       </w:r>
     </w:p>
     <w:p>
@@ -19666,6 +20070,7 @@
         <w:t xml:space="preserve">            </w:t>
       </w:r>
       <w:proofErr w:type="spellStart"/>
+      <w:proofErr w:type="gramStart"/>
       <w:r>
         <w:rPr>
           <w:rFonts w:ascii="Consolas" w:eastAsiaTheme="minorHAnsi" w:hAnsi="Consolas" w:cs="Consolas"/>
@@ -19687,6 +20092,7 @@
         </w:rPr>
         <w:t>(</w:t>
       </w:r>
+      <w:proofErr w:type="gramEnd"/>
       <w:r>
         <w:rPr>
           <w:rFonts w:ascii="Consolas" w:eastAsiaTheme="minorHAnsi" w:hAnsi="Consolas" w:cs="Consolas"/>
@@ -20166,6 +20572,7 @@
         </w:rPr>
         <w:t xml:space="preserve">(index, </w:t>
       </w:r>
+      <w:proofErr w:type="gramStart"/>
       <w:r>
         <w:rPr>
           <w:rFonts w:ascii="Consolas" w:eastAsiaTheme="minorHAnsi" w:hAnsi="Consolas" w:cs="Consolas"/>
@@ -20184,7 +20591,18 @@
           <w:szCs w:val="19"/>
           <w:lang w:val="en-US" w:eastAsia="en-US"/>
         </w:rPr>
-        <w:t>(name, region, population));</w:t>
+        <w:t>(</w:t>
+      </w:r>
+      <w:proofErr w:type="gramEnd"/>
+      <w:r>
+        <w:rPr>
+          <w:rFonts w:ascii="Consolas" w:eastAsiaTheme="minorHAnsi" w:hAnsi="Consolas" w:cs="Consolas"/>
+          <w:color w:val="000000"/>
+          <w:sz w:val="19"/>
+          <w:szCs w:val="19"/>
+          <w:lang w:val="en-US" w:eastAsia="en-US"/>
+        </w:rPr>
+        <w:t>name, region, population));</w:t>
       </w:r>
     </w:p>
     <w:p>
@@ -20931,6 +21349,7 @@
         <w:t xml:space="preserve"> </w:t>
       </w:r>
       <w:proofErr w:type="spellStart"/>
+      <w:proofErr w:type="gramStart"/>
       <w:r>
         <w:rPr>
           <w:rFonts w:ascii="Consolas" w:eastAsiaTheme="minorHAnsi" w:hAnsi="Consolas" w:cs="Consolas"/>
@@ -20942,6 +21361,7 @@
         <w:t>info.region</w:t>
       </w:r>
       <w:proofErr w:type="spellEnd"/>
+      <w:proofErr w:type="gramEnd"/>
       <w:r>
         <w:rPr>
           <w:rFonts w:ascii="Consolas" w:eastAsiaTheme="minorHAnsi" w:hAnsi="Consolas" w:cs="Consolas"/>
@@ -21759,6 +22179,7 @@
         <w:t xml:space="preserve">            </w:t>
       </w:r>
       <w:proofErr w:type="spellStart"/>
+      <w:proofErr w:type="gramStart"/>
       <w:r>
         <w:rPr>
           <w:rFonts w:ascii="Consolas" w:eastAsiaTheme="minorHAnsi" w:hAnsi="Consolas" w:cs="Consolas"/>
@@ -21778,7 +22199,18 @@
           <w:szCs w:val="19"/>
           <w:lang w:val="en-US" w:eastAsia="en-US"/>
         </w:rPr>
-        <w:t xml:space="preserve">(region, </w:t>
+        <w:t>(</w:t>
+      </w:r>
+      <w:proofErr w:type="gramEnd"/>
+      <w:r>
+        <w:rPr>
+          <w:rFonts w:ascii="Consolas" w:eastAsiaTheme="minorHAnsi" w:hAnsi="Consolas" w:cs="Consolas"/>
+          <w:color w:val="000000"/>
+          <w:sz w:val="19"/>
+          <w:szCs w:val="19"/>
+          <w:lang w:val="en-US" w:eastAsia="en-US"/>
+        </w:rPr>
+        <w:t xml:space="preserve">region, </w:t>
       </w:r>
       <w:proofErr w:type="spellStart"/>
       <w:r>
@@ -23008,7 +23440,7 @@
         <w:rPr>
           <w:lang w:val="en-US"/>
         </w:rPr>
-        <w:t>Moscow (Central, 12506468)</w:t>
+        <w:t>3</w:t>
       </w:r>
     </w:p>
     <w:p>
@@ -23017,20 +23449,19 @@
           <w:lang w:val="en-US"/>
         </w:rPr>
       </w:pPr>
-      <w:proofErr w:type="spellStart"/>
       <w:r>
         <w:rPr>
           <w:lang w:val="en-US"/>
         </w:rPr>
-        <w:t>SaintPetersburg</w:t>
-      </w:r>
-      <w:proofErr w:type="spellEnd"/>
-      <w:r>
+        <w:t>2</w:t>
+      </w:r>
+    </w:p>
+    <w:p>
+      <w:pPr>
         <w:rPr>
           <w:lang w:val="en-US"/>
         </w:rPr>
-        <w:t xml:space="preserve"> (Northwest, 5351935)</w:t>
-      </w:r>
+      </w:pPr>
     </w:p>
     <w:p>
       <w:pPr>
@@ -23039,10 +23470,13 @@
         </w:rPr>
       </w:pPr>
       <w:r>
+        <w:t>Файл</w:t>
+      </w:r>
+      <w:r>
         <w:rPr>
           <w:lang w:val="en-US"/>
         </w:rPr>
-        <w:t>Novosibirsk (Siberian, 1618039)</w:t>
+        <w:t xml:space="preserve"> data2-1.txt:</w:t>
       </w:r>
     </w:p>
     <w:p>
@@ -23055,6 +23489,180 @@
         <w:rPr>
           <w:lang w:val="en-US"/>
         </w:rPr>
+        <w:t>add Kazan Volga 1243500</w:t>
+      </w:r>
+    </w:p>
+    <w:p>
+      <w:pPr>
+        <w:rPr>
+          <w:lang w:val="en-US"/>
+        </w:rPr>
+      </w:pPr>
+      <w:r>
+        <w:rPr>
+          <w:lang w:val="en-US"/>
+        </w:rPr>
+        <w:t>add Sochi Southern 500000</w:t>
+      </w:r>
+    </w:p>
+    <w:p>
+      <w:pPr>
+        <w:rPr>
+          <w:lang w:val="en-US"/>
+        </w:rPr>
+      </w:pPr>
+      <w:r>
+        <w:rPr>
+          <w:lang w:val="en-US"/>
+        </w:rPr>
+        <w:t xml:space="preserve">add Vladivostok </w:t>
+      </w:r>
+      <w:proofErr w:type="spellStart"/>
+      <w:r>
+        <w:rPr>
+          <w:lang w:val="en-US"/>
+        </w:rPr>
+        <w:t>FarEast</w:t>
+      </w:r>
+      <w:proofErr w:type="spellEnd"/>
+      <w:r>
+        <w:rPr>
+          <w:lang w:val="en-US"/>
+        </w:rPr>
+        <w:t xml:space="preserve"> 600000</w:t>
+      </w:r>
+    </w:p>
+    <w:p>
+      <w:pPr>
+        <w:rPr>
+          <w:lang w:val="en-US"/>
+        </w:rPr>
+      </w:pPr>
+      <w:r>
+        <w:rPr>
+          <w:lang w:val="en-US"/>
+        </w:rPr>
+        <w:t>count</w:t>
+      </w:r>
+    </w:p>
+    <w:p>
+      <w:pPr>
+        <w:rPr>
+          <w:lang w:val="en-US"/>
+        </w:rPr>
+      </w:pPr>
+      <w:proofErr w:type="spellStart"/>
+      <w:r>
+        <w:rPr>
+          <w:lang w:val="en-US"/>
+        </w:rPr>
+        <w:t>removeAt</w:t>
+      </w:r>
+      <w:proofErr w:type="spellEnd"/>
+      <w:r>
+        <w:rPr>
+          <w:lang w:val="en-US"/>
+        </w:rPr>
+        <w:t xml:space="preserve"> 0</w:t>
+      </w:r>
+    </w:p>
+    <w:p>
+      <w:pPr>
+        <w:rPr>
+          <w:lang w:val="en-US"/>
+        </w:rPr>
+      </w:pPr>
+      <w:r>
+        <w:rPr>
+          <w:lang w:val="en-US"/>
+        </w:rPr>
+        <w:t>count</w:t>
+      </w:r>
+    </w:p>
+    <w:p>
+      <w:pPr>
+        <w:rPr>
+          <w:lang w:val="en-US"/>
+        </w:rPr>
+      </w:pPr>
+      <w:r>
+        <w:rPr>
+          <w:lang w:val="en-US"/>
+        </w:rPr>
+        <w:t>clear</w:t>
+      </w:r>
+    </w:p>
+    <w:p>
+      <w:pPr>
+        <w:rPr>
+          <w:lang w:val="en-US"/>
+        </w:rPr>
+      </w:pPr>
+      <w:r>
+        <w:rPr>
+          <w:lang w:val="en-US"/>
+        </w:rPr>
+        <w:t>count</w:t>
+      </w:r>
+    </w:p>
+    <w:p>
+      <w:pPr>
+        <w:rPr>
+          <w:lang w:val="en-US"/>
+        </w:rPr>
+      </w:pPr>
+      <w:r>
+        <w:rPr>
+          <w:lang w:val="en-US"/>
+        </w:rPr>
+        <w:t>stop</w:t>
+      </w:r>
+    </w:p>
+    <w:p>
+      <w:pPr>
+        <w:rPr>
+          <w:lang w:val="en-US"/>
+        </w:rPr>
+      </w:pPr>
+    </w:p>
+    <w:p>
+      <w:pPr>
+        <w:rPr>
+          <w:lang w:val="en-US"/>
+        </w:rPr>
+      </w:pPr>
+      <w:r>
+        <w:t>Файл</w:t>
+      </w:r>
+      <w:r>
+        <w:rPr>
+          <w:lang w:val="en-US"/>
+        </w:rPr>
+        <w:t xml:space="preserve"> report</w:t>
+      </w:r>
+      <w:r>
+        <w:rPr>
+          <w:lang w:val="en-US"/>
+        </w:rPr>
+        <w:t>2</w:t>
+      </w:r>
+      <w:r>
+        <w:rPr>
+          <w:lang w:val="en-US"/>
+        </w:rPr>
+        <w:t>-1.txt:</w:t>
+      </w:r>
+    </w:p>
+    <w:p>
+      <w:pPr>
+        <w:rPr>
+          <w:lang w:val="en-US"/>
+        </w:rPr>
+      </w:pPr>
+      <w:r>
+        <w:rPr>
+          <w:lang w:val="en-US"/>
+        </w:rPr>
         <w:t>3</w:t>
       </w:r>
     </w:p>
@@ -23068,6 +23676,7 @@
         <w:rPr>
           <w:lang w:val="en-US"/>
         </w:rPr>
+        <w:lastRenderedPageBreak/>
         <w:t>2</w:t>
       </w:r>
     </w:p>
@@ -23077,12 +23686,25 @@
           <w:lang w:val="en-US"/>
         </w:rPr>
       </w:pPr>
-    </w:p>
-    <w:p>
-      <w:pPr>
+      <w:r>
         <w:rPr>
           <w:lang w:val="en-US"/>
         </w:rPr>
+        <w:t>0</w:t>
+      </w:r>
+    </w:p>
+    <w:p>
+      <w:pPr>
+        <w:rPr>
+          <w:lang w:val="en-US"/>
+        </w:rPr>
+      </w:pPr>
+    </w:p>
+    <w:p>
+      <w:pPr>
+        <w:rPr>
+          <w:lang w:val="en-US"/>
+        </w:rPr>
       </w:pPr>
       <w:r>
         <w:t>Файл</w:t>
@@ -23091,7 +23713,7 @@
         <w:rPr>
           <w:lang w:val="en-US"/>
         </w:rPr>
-        <w:t xml:space="preserve"> data2-1.txt:</w:t>
+        <w:t xml:space="preserve"> data3-1.txt:</w:t>
       </w:r>
     </w:p>
     <w:p>
@@ -23104,7 +23726,7 @@
         <w:rPr>
           <w:lang w:val="en-US"/>
         </w:rPr>
-        <w:t>add Kazan Volga 1243500</w:t>
+        <w:t>add Samara Volga 1170000</w:t>
       </w:r>
     </w:p>
     <w:p>
@@ -23117,7 +23739,7 @@
         <w:rPr>
           <w:lang w:val="en-US"/>
         </w:rPr>
-        <w:t>add Sochi Southern 500000</w:t>
+        <w:t>add Omsk Siberian 1154000</w:t>
       </w:r>
     </w:p>
     <w:p>
@@ -23130,33 +23752,46 @@
         <w:rPr>
           <w:lang w:val="en-US"/>
         </w:rPr>
-        <w:t xml:space="preserve">add Vladivostok </w:t>
-      </w:r>
-      <w:proofErr w:type="spellStart"/>
-      <w:r>
+        <w:t>add Chelyabinsk Ural 1200000</w:t>
+      </w:r>
+    </w:p>
+    <w:p>
+      <w:pPr>
         <w:rPr>
           <w:lang w:val="en-US"/>
         </w:rPr>
-        <w:t>FarEast</w:t>
-      </w:r>
-      <w:proofErr w:type="spellEnd"/>
+      </w:pPr>
       <w:r>
         <w:rPr>
           <w:lang w:val="en-US"/>
         </w:rPr>
-        <w:t xml:space="preserve"> 600000</w:t>
-      </w:r>
-    </w:p>
-    <w:p>
-      <w:pPr>
+        <w:t xml:space="preserve">add </w:t>
+      </w:r>
+      <w:proofErr w:type="spellStart"/>
+      <w:r>
         <w:rPr>
           <w:lang w:val="en-US"/>
         </w:rPr>
-      </w:pPr>
+        <w:t>RostovOnDon</w:t>
+      </w:r>
+      <w:proofErr w:type="spellEnd"/>
       <w:r>
         <w:rPr>
           <w:lang w:val="en-US"/>
         </w:rPr>
+        <w:t xml:space="preserve"> Southern 1130300</w:t>
+      </w:r>
+    </w:p>
+    <w:p>
+      <w:pPr>
+        <w:rPr>
+          <w:lang w:val="en-US"/>
+        </w:rPr>
+      </w:pPr>
+      <w:r>
+        <w:rPr>
+          <w:lang w:val="en-US"/>
+        </w:rPr>
         <w:t>count</w:t>
       </w:r>
     </w:p>
@@ -23178,7 +23813,7 @@
         <w:rPr>
           <w:lang w:val="en-US"/>
         </w:rPr>
-        <w:t xml:space="preserve"> 0</w:t>
+        <w:t xml:space="preserve"> 1</w:t>
       </w:r>
     </w:p>
     <w:p>
@@ -23187,10 +23822,31 @@
           <w:lang w:val="en-US"/>
         </w:rPr>
       </w:pPr>
+      <w:proofErr w:type="spellStart"/>
       <w:r>
         <w:rPr>
           <w:lang w:val="en-US"/>
         </w:rPr>
+        <w:t>removeAt</w:t>
+      </w:r>
+      <w:proofErr w:type="spellEnd"/>
+      <w:r>
+        <w:rPr>
+          <w:lang w:val="en-US"/>
+        </w:rPr>
+        <w:t xml:space="preserve"> 2</w:t>
+      </w:r>
+    </w:p>
+    <w:p>
+      <w:pPr>
+        <w:rPr>
+          <w:lang w:val="en-US"/>
+        </w:rPr>
+      </w:pPr>
+      <w:r>
+        <w:rPr>
+          <w:lang w:val="en-US"/>
+        </w:rPr>
         <w:t>count</w:t>
       </w:r>
     </w:p>
@@ -23204,7 +23860,7 @@
         <w:rPr>
           <w:lang w:val="en-US"/>
         </w:rPr>
-        <w:t>clear</w:t>
+        <w:t>stop</w:t>
       </w:r>
     </w:p>
     <w:p>
@@ -23213,398 +23869,21 @@
           <w:lang w:val="en-US"/>
         </w:rPr>
       </w:pPr>
-      <w:r>
+    </w:p>
+    <w:p>
+      <w:pPr>
         <w:rPr>
           <w:lang w:val="en-US"/>
         </w:rPr>
-        <w:t>count</w:t>
-      </w:r>
-    </w:p>
-    <w:p>
-      <w:pPr>
+      </w:pPr>
+      <w:r>
+        <w:t>Файл</w:t>
+      </w:r>
+      <w:r>
         <w:rPr>
           <w:lang w:val="en-US"/>
         </w:rPr>
-      </w:pPr>
-      <w:r>
-        <w:rPr>
-          <w:lang w:val="en-US"/>
-        </w:rPr>
-        <w:t>stop</w:t>
-      </w:r>
-    </w:p>
-    <w:p>
-      <w:pPr>
-        <w:rPr>
-          <w:lang w:val="en-US"/>
-        </w:rPr>
-      </w:pPr>
-      <w:r>
-        <w:lastRenderedPageBreak/>
-        <w:t>Файл</w:t>
-      </w:r>
-      <w:r>
-        <w:rPr>
-          <w:lang w:val="en-US"/>
-        </w:rPr>
-        <w:t xml:space="preserve"> report</w:t>
-      </w:r>
-      <w:r>
-        <w:rPr>
-          <w:lang w:val="en-US"/>
-        </w:rPr>
-        <w:t>2</w:t>
-      </w:r>
-      <w:r>
-        <w:rPr>
-          <w:lang w:val="en-US"/>
-        </w:rPr>
-        <w:t>-1.txt:</w:t>
-      </w:r>
-    </w:p>
-    <w:p>
-      <w:pPr>
-        <w:rPr>
-          <w:lang w:val="en-US"/>
-        </w:rPr>
-      </w:pPr>
-      <w:r>
-        <w:rPr>
-          <w:lang w:val="en-US"/>
-        </w:rPr>
-        <w:t>Kazan (Volga, 1243500)</w:t>
-      </w:r>
-    </w:p>
-    <w:p>
-      <w:pPr>
-        <w:rPr>
-          <w:lang w:val="en-US"/>
-        </w:rPr>
-      </w:pPr>
-      <w:r>
-        <w:rPr>
-          <w:lang w:val="en-US"/>
-        </w:rPr>
-        <w:t>Sochi (Southern, 500000)</w:t>
-      </w:r>
-    </w:p>
-    <w:p>
-      <w:pPr>
-        <w:rPr>
-          <w:lang w:val="en-US"/>
-        </w:rPr>
-      </w:pPr>
-      <w:r>
-        <w:rPr>
-          <w:lang w:val="en-US"/>
-        </w:rPr>
-        <w:t>Vladivostok (</w:t>
-      </w:r>
-      <w:proofErr w:type="spellStart"/>
-      <w:r>
-        <w:rPr>
-          <w:lang w:val="en-US"/>
-        </w:rPr>
-        <w:t>FarEast</w:t>
-      </w:r>
-      <w:proofErr w:type="spellEnd"/>
-      <w:r>
-        <w:rPr>
-          <w:lang w:val="en-US"/>
-        </w:rPr>
-        <w:t>, 600000)</w:t>
-      </w:r>
-    </w:p>
-    <w:p>
-      <w:pPr>
-        <w:rPr>
-          <w:lang w:val="en-US"/>
-        </w:rPr>
-      </w:pPr>
-      <w:r>
-        <w:rPr>
-          <w:lang w:val="en-US"/>
-        </w:rPr>
-        <w:t>3</w:t>
-      </w:r>
-    </w:p>
-    <w:p>
-      <w:pPr>
-        <w:rPr>
-          <w:lang w:val="en-US"/>
-        </w:rPr>
-      </w:pPr>
-      <w:r>
-        <w:rPr>
-          <w:lang w:val="en-US"/>
-        </w:rPr>
-        <w:t>2</w:t>
-      </w:r>
-    </w:p>
-    <w:p>
-      <w:pPr>
-        <w:rPr>
-          <w:lang w:val="en-US"/>
-        </w:rPr>
-      </w:pPr>
-      <w:r>
-        <w:rPr>
-          <w:lang w:val="en-US"/>
-        </w:rPr>
-        <w:t>0</w:t>
-      </w:r>
-    </w:p>
-    <w:p>
-      <w:pPr>
-        <w:rPr>
-          <w:lang w:val="en-US"/>
-        </w:rPr>
-      </w:pPr>
-    </w:p>
-    <w:p>
-      <w:pPr>
-        <w:rPr>
-          <w:lang w:val="en-US"/>
-        </w:rPr>
-      </w:pPr>
-      <w:r>
-        <w:t>Файл</w:t>
-      </w:r>
-      <w:r>
-        <w:rPr>
-          <w:lang w:val="en-US"/>
-        </w:rPr>
-        <w:t xml:space="preserve"> data3-1.txt:</w:t>
-      </w:r>
-    </w:p>
-    <w:p>
-      <w:pPr>
-        <w:rPr>
-          <w:lang w:val="en-US"/>
-        </w:rPr>
-      </w:pPr>
-      <w:r>
-        <w:rPr>
-          <w:lang w:val="en-US"/>
-        </w:rPr>
-        <w:t>add Samara Volga 1170000</w:t>
-      </w:r>
-    </w:p>
-    <w:p>
-      <w:pPr>
-        <w:rPr>
-          <w:lang w:val="en-US"/>
-        </w:rPr>
-      </w:pPr>
-      <w:r>
-        <w:rPr>
-          <w:lang w:val="en-US"/>
-        </w:rPr>
-        <w:t>add Omsk Siberian 1154000</w:t>
-      </w:r>
-    </w:p>
-    <w:p>
-      <w:pPr>
-        <w:rPr>
-          <w:lang w:val="en-US"/>
-        </w:rPr>
-      </w:pPr>
-      <w:r>
-        <w:rPr>
-          <w:lang w:val="en-US"/>
-        </w:rPr>
-        <w:t>add Chelyabinsk Ural 1200000</w:t>
-      </w:r>
-    </w:p>
-    <w:p>
-      <w:pPr>
-        <w:rPr>
-          <w:lang w:val="en-US"/>
-        </w:rPr>
-      </w:pPr>
-      <w:r>
-        <w:rPr>
-          <w:lang w:val="en-US"/>
-        </w:rPr>
-        <w:t xml:space="preserve">add </w:t>
-      </w:r>
-      <w:proofErr w:type="spellStart"/>
-      <w:r>
-        <w:rPr>
-          <w:lang w:val="en-US"/>
-        </w:rPr>
-        <w:t>RostovOnDon</w:t>
-      </w:r>
-      <w:proofErr w:type="spellEnd"/>
-      <w:r>
-        <w:rPr>
-          <w:lang w:val="en-US"/>
-        </w:rPr>
-        <w:t xml:space="preserve"> Southern 1130300</w:t>
-      </w:r>
-    </w:p>
-    <w:p>
-      <w:pPr>
-        <w:rPr>
-          <w:lang w:val="en-US"/>
-        </w:rPr>
-      </w:pPr>
-      <w:r>
-        <w:rPr>
-          <w:lang w:val="en-US"/>
-        </w:rPr>
-        <w:t>count</w:t>
-      </w:r>
-    </w:p>
-    <w:p>
-      <w:pPr>
-        <w:rPr>
-          <w:lang w:val="en-US"/>
-        </w:rPr>
-      </w:pPr>
-      <w:proofErr w:type="spellStart"/>
-      <w:r>
-        <w:rPr>
-          <w:lang w:val="en-US"/>
-        </w:rPr>
-        <w:t>removeAt</w:t>
-      </w:r>
-      <w:proofErr w:type="spellEnd"/>
-      <w:r>
-        <w:rPr>
-          <w:lang w:val="en-US"/>
-        </w:rPr>
-        <w:t xml:space="preserve"> 1</w:t>
-      </w:r>
-    </w:p>
-    <w:p>
-      <w:pPr>
-        <w:rPr>
-          <w:lang w:val="en-US"/>
-        </w:rPr>
-      </w:pPr>
-      <w:proofErr w:type="spellStart"/>
-      <w:r>
-        <w:rPr>
-          <w:lang w:val="en-US"/>
-        </w:rPr>
-        <w:t>removeAt</w:t>
-      </w:r>
-      <w:proofErr w:type="spellEnd"/>
-      <w:r>
-        <w:rPr>
-          <w:lang w:val="en-US"/>
-        </w:rPr>
-        <w:t xml:space="preserve"> 2</w:t>
-      </w:r>
-    </w:p>
-    <w:p>
-      <w:pPr>
-        <w:rPr>
-          <w:lang w:val="en-US"/>
-        </w:rPr>
-      </w:pPr>
-      <w:r>
-        <w:rPr>
-          <w:lang w:val="en-US"/>
-        </w:rPr>
-        <w:t>count</w:t>
-      </w:r>
-    </w:p>
-    <w:p>
-      <w:pPr>
-        <w:rPr>
-          <w:lang w:val="en-US"/>
-        </w:rPr>
-      </w:pPr>
-      <w:r>
-        <w:rPr>
-          <w:lang w:val="en-US"/>
-        </w:rPr>
-        <w:t>stop</w:t>
-      </w:r>
-    </w:p>
-    <w:p>
-      <w:pPr>
-        <w:rPr>
-          <w:lang w:val="en-US"/>
-        </w:rPr>
-      </w:pPr>
-    </w:p>
-    <w:p>
-      <w:pPr>
-        <w:rPr>
-          <w:lang w:val="en-US"/>
-        </w:rPr>
-      </w:pPr>
-      <w:r>
-        <w:t>Файл</w:t>
-      </w:r>
-      <w:r>
-        <w:rPr>
-          <w:lang w:val="en-US"/>
-        </w:rPr>
         <w:t xml:space="preserve"> report3-1.txt:</w:t>
-      </w:r>
-    </w:p>
-    <w:p>
-      <w:pPr>
-        <w:rPr>
-          <w:lang w:val="en-US"/>
-        </w:rPr>
-      </w:pPr>
-      <w:r>
-        <w:rPr>
-          <w:lang w:val="en-US"/>
-        </w:rPr>
-        <w:t>Samara (Volga, 1170000)</w:t>
-      </w:r>
-    </w:p>
-    <w:p>
-      <w:pPr>
-        <w:rPr>
-          <w:lang w:val="en-US"/>
-        </w:rPr>
-      </w:pPr>
-      <w:r>
-        <w:rPr>
-          <w:lang w:val="en-US"/>
-        </w:rPr>
-        <w:t>Omsk (Siberian, 1154000)</w:t>
-      </w:r>
-    </w:p>
-    <w:p>
-      <w:pPr>
-        <w:rPr>
-          <w:lang w:val="en-US"/>
-        </w:rPr>
-      </w:pPr>
-      <w:r>
-        <w:rPr>
-          <w:lang w:val="en-US"/>
-        </w:rPr>
-        <w:t>Chelyabinsk (Ural, 1200000)</w:t>
-      </w:r>
-    </w:p>
-    <w:p>
-      <w:pPr>
-        <w:rPr>
-          <w:lang w:val="en-US"/>
-        </w:rPr>
-      </w:pPr>
-      <w:proofErr w:type="spellStart"/>
-      <w:r>
-        <w:rPr>
-          <w:lang w:val="en-US"/>
-        </w:rPr>
-        <w:t>RostovOnDon</w:t>
-      </w:r>
-      <w:proofErr w:type="spellEnd"/>
-      <w:r>
-        <w:rPr>
-          <w:lang w:val="en-US"/>
-        </w:rPr>
-        <w:t xml:space="preserve"> (Southern, 1130300)</w:t>
       </w:r>
     </w:p>
     <w:p>

</xml_diff>